<commit_message>
vivek: rectified and built more models
</commit_message>
<xml_diff>
--- a/Assignment Subjective Questions.docx
+++ b/Assignment Subjective Questions.docx
@@ -1,6 +1,6 @@
 
 <file path=word/document.xml><?xml version="1.0" encoding="utf-8"?>
-<w:document xmlns:wpc="http://schemas.microsoft.com/office/word/2010/wordprocessingCanvas" xmlns:cx="http://schemas.microsoft.com/office/drawing/2014/chartex" xmlns:cx1="http://schemas.microsoft.com/office/drawing/2015/9/8/chartex" xmlns:cx2="http://schemas.microsoft.com/office/drawing/2015/10/21/chartex" xmlns:cx3="http://schemas.microsoft.com/office/drawing/2016/5/9/chartex" xmlns:cx4="http://schemas.microsoft.com/office/drawing/2016/5/10/chartex" xmlns:cx5="http://schemas.microsoft.com/office/drawing/2016/5/11/chartex" xmlns:cx6="http://schemas.microsoft.com/office/drawing/2016/5/12/chartex" xmlns:cx7="http://schemas.microsoft.com/office/drawing/2016/5/13/chartex" xmlns:cx8="http://schemas.microsoft.com/office/drawing/2016/5/14/chartex" xmlns:mc="http://schemas.openxmlformats.org/markup-compatibility/2006" xmlns:aink="http://schemas.microsoft.com/office/drawing/2016/ink" xmlns:am3d="http://schemas.microsoft.com/office/drawing/2017/model3d" xmlns:o="urn:schemas-microsoft-com:office:office" xmlns:r="http://schemas.openxmlformats.org/officeDocument/2006/relationships" xmlns:m="http://schemas.openxmlformats.org/officeDocument/2006/math" xmlns:v="urn:schemas-microsoft-com:vml" xmlns:wp14="http://schemas.microsoft.com/office/word/2010/wordprocessingDrawing" xmlns:wp="http://schemas.openxmlformats.org/drawingml/2006/wordprocessingDrawing" xmlns:w10="urn:schemas-microsoft-com:office:word" xmlns:w="http://schemas.openxmlformats.org/wordprocessingml/2006/main" xmlns:w14="http://schemas.microsoft.com/office/word/2010/wordml" xmlns:w15="http://schemas.microsoft.com/office/word/2012/wordml" xmlns:w16cid="http://schemas.microsoft.com/office/word/2016/wordml/cid" xmlns:w16se="http://schemas.microsoft.com/office/word/2015/wordml/symex" xmlns:wpg="http://schemas.microsoft.com/office/word/2010/wordprocessingGroup" xmlns:wpi="http://schemas.microsoft.com/office/word/2010/wordprocessingInk" xmlns:wne="http://schemas.microsoft.com/office/word/2006/wordml" xmlns:wps="http://schemas.microsoft.com/office/word/2010/wordprocessingShape" mc:Ignorable="w14 w15 w16se w16cid wp14">
+<w:document xmlns:wpc="http://schemas.microsoft.com/office/word/2010/wordprocessingCanvas" xmlns:cx="http://schemas.microsoft.com/office/drawing/2014/chartex" xmlns:cx1="http://schemas.microsoft.com/office/drawing/2015/9/8/chartex" xmlns:cx2="http://schemas.microsoft.com/office/drawing/2015/10/21/chartex" xmlns:cx3="http://schemas.microsoft.com/office/drawing/2016/5/9/chartex" xmlns:cx4="http://schemas.microsoft.com/office/drawing/2016/5/10/chartex" xmlns:cx5="http://schemas.microsoft.com/office/drawing/2016/5/11/chartex" xmlns:cx6="http://schemas.microsoft.com/office/drawing/2016/5/12/chartex" xmlns:cx7="http://schemas.microsoft.com/office/drawing/2016/5/13/chartex" xmlns:cx8="http://schemas.microsoft.com/office/drawing/2016/5/14/chartex" xmlns:mc="http://schemas.openxmlformats.org/markup-compatibility/2006" xmlns:aink="http://schemas.microsoft.com/office/drawing/2016/ink" xmlns:am3d="http://schemas.microsoft.com/office/drawing/2017/model3d" xmlns:o="urn:schemas-microsoft-com:office:office" xmlns:r="http://schemas.openxmlformats.org/officeDocument/2006/relationships" xmlns:m="http://schemas.openxmlformats.org/officeDocument/2006/math" xmlns:v="urn:schemas-microsoft-com:vml" xmlns:wp14="http://schemas.microsoft.com/office/word/2010/wordprocessingDrawing" xmlns:wp="http://schemas.openxmlformats.org/drawingml/2006/wordprocessingDrawing" xmlns:w10="urn:schemas-microsoft-com:office:word" xmlns:w="http://schemas.openxmlformats.org/wordprocessingml/2006/main" xmlns:w14="http://schemas.microsoft.com/office/word/2010/wordml" xmlns:w15="http://schemas.microsoft.com/office/word/2012/wordml" xmlns:w16cex="http://schemas.microsoft.com/office/word/2018/wordml/cex" xmlns:w16cid="http://schemas.microsoft.com/office/word/2016/wordml/cid" xmlns:w16="http://schemas.microsoft.com/office/word/2018/wordml" xmlns:w16sdtdh="http://schemas.microsoft.com/office/word/2020/wordml/sdtdatahash" xmlns:w16se="http://schemas.microsoft.com/office/word/2015/wordml/symex" xmlns:wpg="http://schemas.microsoft.com/office/word/2010/wordprocessingGroup" xmlns:wpi="http://schemas.microsoft.com/office/word/2010/wordprocessingInk" xmlns:wne="http://schemas.microsoft.com/office/word/2006/wordml" xmlns:wps="http://schemas.microsoft.com/office/word/2010/wordprocessingShape" mc:Ignorable="w14 w15 w16se w16cid w16 w16cex w16sdtdh wp14">
   <w:body>
     <w:p>
       <w:pPr>
@@ -12,6 +12,310 @@
       <w:r>
         <w:t>Which are the top three variables in your model which contribute most towards the probability of a lead getting converted?</w:t>
       </w:r>
+    </w:p>
+    <w:p>
+      <w:pPr>
+        <w:ind w:left="720"/>
+      </w:pPr>
+    </w:p>
+    <w:p>
+      <w:pPr>
+        <w:numPr>
+          <w:ilvl w:val="1"/>
+          <w:numId w:val="1"/>
+        </w:numPr>
+      </w:pPr>
+      <w:r>
+        <w:t>Lead Source</w:t>
+      </w:r>
+      <w:r>
+        <w:t xml:space="preserve"> (</w:t>
+      </w:r>
+      <w:proofErr w:type="spellStart"/>
+      <w:r>
+        <w:t>Welingak</w:t>
+      </w:r>
+      <w:proofErr w:type="spellEnd"/>
+      <w:r>
+        <w:t xml:space="preserve"> Website</w:t>
+      </w:r>
+      <w:r>
+        <w:t>)</w:t>
+      </w:r>
+    </w:p>
+    <w:p>
+      <w:pPr>
+        <w:numPr>
+          <w:ilvl w:val="1"/>
+          <w:numId w:val="1"/>
+        </w:numPr>
+      </w:pPr>
+      <w:r>
+        <w:t>Last Notable Activity</w:t>
+      </w:r>
+      <w:r>
+        <w:t xml:space="preserve"> (</w:t>
+      </w:r>
+      <w:r>
+        <w:t>SMS Sent</w:t>
+      </w:r>
+      <w:r>
+        <w:t>)</w:t>
+      </w:r>
+    </w:p>
+    <w:p>
+      <w:pPr>
+        <w:numPr>
+          <w:ilvl w:val="1"/>
+          <w:numId w:val="1"/>
+        </w:numPr>
+      </w:pPr>
+      <w:r>
+        <w:t>What is your current occupation</w:t>
+      </w:r>
+      <w:r>
+        <w:t xml:space="preserve"> (</w:t>
+      </w:r>
+      <w:r>
+        <w:t>Working Professional</w:t>
+      </w:r>
+      <w:proofErr w:type="gramStart"/>
+      <w:r>
+        <w:t>)</w:t>
+      </w:r>
+      <w:proofErr w:type="gramEnd"/>
+    </w:p>
+    <w:p/>
+    <w:p>
+      <w:pPr>
+        <w:numPr>
+          <w:ilvl w:val="0"/>
+          <w:numId w:val="1"/>
+        </w:numPr>
+      </w:pPr>
+      <w:r>
+        <w:t xml:space="preserve">What are the top 3 categorical/dummy variables in the model which should be focused the most on </w:t>
+      </w:r>
+      <w:proofErr w:type="gramStart"/>
+      <w:r>
+        <w:t>in order to</w:t>
+      </w:r>
+      <w:proofErr w:type="gramEnd"/>
+      <w:r>
+        <w:t xml:space="preserve"> increase the probability of lead conversion?</w:t>
+      </w:r>
+    </w:p>
+    <w:p>
+      <w:pPr>
+        <w:ind w:left="720"/>
+      </w:pPr>
+    </w:p>
+    <w:p>
+      <w:pPr>
+        <w:numPr>
+          <w:ilvl w:val="1"/>
+          <w:numId w:val="1"/>
+        </w:numPr>
+      </w:pPr>
+      <w:r>
+        <w:t xml:space="preserve">Lead </w:t>
+      </w:r>
+      <w:proofErr w:type="spellStart"/>
+      <w:r>
+        <w:t>Source_Welingak</w:t>
+      </w:r>
+      <w:proofErr w:type="spellEnd"/>
+      <w:r>
+        <w:t xml:space="preserve"> Website</w:t>
+      </w:r>
+      <w:r>
+        <w:tab/>
+      </w:r>
+    </w:p>
+    <w:p>
+      <w:pPr>
+        <w:numPr>
+          <w:ilvl w:val="1"/>
+          <w:numId w:val="1"/>
+        </w:numPr>
+      </w:pPr>
+      <w:r>
+        <w:t xml:space="preserve">Lead </w:t>
+      </w:r>
+      <w:proofErr w:type="spellStart"/>
+      <w:r>
+        <w:t>Source_Reference</w:t>
+      </w:r>
+      <w:proofErr w:type="spellEnd"/>
+      <w:r>
+        <w:tab/>
+      </w:r>
+    </w:p>
+    <w:p>
+      <w:pPr>
+        <w:numPr>
+          <w:ilvl w:val="1"/>
+          <w:numId w:val="1"/>
+        </w:numPr>
+      </w:pPr>
+      <w:r>
+        <w:t xml:space="preserve">Last Notable </w:t>
+      </w:r>
+      <w:proofErr w:type="spellStart"/>
+      <w:r>
+        <w:t>Activity_SMS</w:t>
+      </w:r>
+      <w:proofErr w:type="spellEnd"/>
+      <w:r>
+        <w:t xml:space="preserve"> Sent</w:t>
+      </w:r>
+    </w:p>
+    <w:p/>
+    <w:p>
+      <w:pPr>
+        <w:numPr>
+          <w:ilvl w:val="0"/>
+          <w:numId w:val="1"/>
+        </w:numPr>
+      </w:pPr>
+      <w:r>
+        <w:t>X Education has a period of 2 months every year during which they hire some interns. The sales team</w:t>
+      </w:r>
+      <w:proofErr w:type="gramStart"/>
+      <w:r>
+        <w:t>, in particular, has</w:t>
+      </w:r>
+      <w:proofErr w:type="gramEnd"/>
+      <w:r>
+        <w:t xml:space="preserve"> around 10 interns allotted to them. </w:t>
+      </w:r>
+      <w:proofErr w:type="gramStart"/>
+      <w:r>
+        <w:t>So</w:t>
+      </w:r>
+      <w:proofErr w:type="gramEnd"/>
+      <w:r>
+        <w:t xml:space="preserve"> during this phase, they wish to make the lead conversion more aggressive. </w:t>
+      </w:r>
+      <w:proofErr w:type="gramStart"/>
+      <w:r>
+        <w:t>So</w:t>
+      </w:r>
+      <w:proofErr w:type="gramEnd"/>
+      <w:r>
+        <w:t xml:space="preserve"> they want almost all of the potential leads (i.e. the customers who have been predicted as 1 by the model) to be converted and hence, want to make phone calls to as much of such people as possible. Suggest a good strategy they should employ at this stage.</w:t>
+      </w:r>
+    </w:p>
+    <w:p>
+      <w:pPr>
+        <w:ind w:left="720"/>
+      </w:pPr>
+    </w:p>
+    <w:p>
+      <w:pPr>
+        <w:numPr>
+          <w:ilvl w:val="1"/>
+          <w:numId w:val="1"/>
+        </w:numPr>
+      </w:pPr>
+      <w:r>
+        <w:t xml:space="preserve">The phone calls must be targeted to </w:t>
+      </w:r>
+      <w:r>
+        <w:t>prospective people who meet the following criteria:</w:t>
+      </w:r>
+    </w:p>
+    <w:p>
+      <w:pPr>
+        <w:numPr>
+          <w:ilvl w:val="2"/>
+          <w:numId w:val="1"/>
+        </w:numPr>
+      </w:pPr>
+      <w:r>
+        <w:t xml:space="preserve">Target working </w:t>
+      </w:r>
+      <w:r>
+        <w:t>professionals</w:t>
+      </w:r>
+    </w:p>
+    <w:p>
+      <w:pPr>
+        <w:numPr>
+          <w:ilvl w:val="2"/>
+          <w:numId w:val="1"/>
+        </w:numPr>
+      </w:pPr>
+      <w:r>
+        <w:t xml:space="preserve">People visiting </w:t>
+      </w:r>
+      <w:r>
+        <w:t xml:space="preserve">(or leads from) </w:t>
+      </w:r>
+      <w:r>
+        <w:t xml:space="preserve">the </w:t>
+      </w:r>
+      <w:proofErr w:type="spellStart"/>
+      <w:r>
+        <w:t>Welingak</w:t>
+      </w:r>
+      <w:proofErr w:type="spellEnd"/>
+      <w:r>
+        <w:t xml:space="preserve"> Website</w:t>
+      </w:r>
+      <w:r>
+        <w:t>.</w:t>
+      </w:r>
+    </w:p>
+    <w:p>
+      <w:pPr>
+        <w:numPr>
+          <w:ilvl w:val="2"/>
+          <w:numId w:val="1"/>
+        </w:numPr>
+      </w:pPr>
+      <w:r>
+        <w:t>Follow up with people to whom SMS has been sent.</w:t>
+      </w:r>
+    </w:p>
+    <w:p>
+      <w:pPr>
+        <w:numPr>
+          <w:ilvl w:val="2"/>
+          <w:numId w:val="1"/>
+        </w:numPr>
+      </w:pPr>
+      <w:r>
+        <w:t>People who spend time on website</w:t>
+      </w:r>
+    </w:p>
+    <w:p>
+      <w:pPr>
+        <w:numPr>
+          <w:ilvl w:val="2"/>
+          <w:numId w:val="1"/>
+        </w:numPr>
+      </w:pPr>
+      <w:r>
+        <w:t>Phone l</w:t>
+      </w:r>
+      <w:r>
+        <w:t>ead</w:t>
+      </w:r>
+      <w:r>
+        <w:t xml:space="preserve">s from references, and Olark chat. </w:t>
+      </w:r>
+    </w:p>
+    <w:p>
+      <w:pPr>
+        <w:numPr>
+          <w:ilvl w:val="2"/>
+          <w:numId w:val="1"/>
+        </w:numPr>
+      </w:pPr>
+      <w:r>
+        <w:t xml:space="preserve">Follow up with people with whom the company has already had a telephone conversation. </w:t>
+      </w:r>
       <w:r>
         <w:br/>
       </w:r>
@@ -24,74 +328,60 @@
         </w:numPr>
       </w:pPr>
       <w:r>
-        <w:t>What are the top 3 categorical/dummy variables in the model which should be focused the most on in order to increase the probability of lead conversion?</w:t>
-      </w:r>
-    </w:p>
-    <w:p/>
-    <w:p>
-      <w:pPr>
-        <w:numPr>
-          <w:ilvl w:val="0"/>
-          <w:numId w:val="1"/>
-        </w:numPr>
-      </w:pPr>
-      <w:r>
-        <w:t>X Education has a period of 2 months every year during which they hire some interns. The sales team</w:t>
+        <w:t xml:space="preserve">Similarly, at times, the company reaches its target for a quarter before the deadline. During this time, the company wants the sales team to focus on some new work as well. </w:t>
       </w:r>
       <w:proofErr w:type="gramStart"/>
       <w:r>
-        <w:t>, in particular, has</w:t>
+        <w:t>So</w:t>
       </w:r>
       <w:proofErr w:type="gramEnd"/>
       <w:r>
-        <w:t xml:space="preserve"> around 10 interns allotted to them. </w:t>
-      </w:r>
-      <w:proofErr w:type="gramStart"/>
-      <w:r>
-        <w:t>So</w:t>
-      </w:r>
-      <w:proofErr w:type="gramEnd"/>
-      <w:r>
-        <w:t xml:space="preserve"> during this phase, they wish to make the lead conversion more aggressive. </w:t>
-      </w:r>
-      <w:proofErr w:type="gramStart"/>
-      <w:r>
-        <w:t>So</w:t>
-      </w:r>
-      <w:proofErr w:type="gramEnd"/>
-      <w:r>
-        <w:t xml:space="preserve"> they want almost all of the potential leads (i.e. the customers who have been predicted as 1 by the model) to be converted and hence, want to make phone calls to as much of such people as possible. Suggest a good strategy they should employ at this stage.</w:t>
-      </w:r>
-      <w:r>
-        <w:br/>
-      </w:r>
-    </w:p>
-    <w:p>
-      <w:pPr>
-        <w:numPr>
-          <w:ilvl w:val="0"/>
-          <w:numId w:val="1"/>
-        </w:numPr>
-      </w:pPr>
-      <w:r>
-        <w:t xml:space="preserve">Similarly, at times, the company reaches its target for a quarter before the deadline. During this time, the company wants the sales team to focus on some new work as well. </w:t>
-      </w:r>
-      <w:proofErr w:type="gramStart"/>
-      <w:r>
-        <w:t>So</w:t>
-      </w:r>
-      <w:proofErr w:type="gramEnd"/>
-      <w:r>
         <w:t xml:space="preserve"> during this time, the company’s aim is to not make phone calls unless it’s extremely necessary, i.e. they want to minimi</w:t>
       </w:r>
       <w:r>
         <w:t>z</w:t>
       </w:r>
-      <w:bookmarkStart w:id="0" w:name="_GoBack"/>
-      <w:bookmarkEnd w:id="0"/>
       <w:r>
         <w:t>e the rate of useless phone calls. Suggest a strategy they should employ at this stage.</w:t>
       </w:r>
+    </w:p>
+    <w:p>
+      <w:pPr>
+        <w:ind w:left="720"/>
+      </w:pPr>
+    </w:p>
+    <w:p>
+      <w:pPr>
+        <w:numPr>
+          <w:ilvl w:val="1"/>
+          <w:numId w:val="1"/>
+        </w:numPr>
+      </w:pPr>
+      <w:r>
+        <w:t>Focus on improving the quality of chat on Olark as this has a negative effect on conversion.</w:t>
+      </w:r>
+    </w:p>
+    <w:p>
+      <w:pPr>
+        <w:numPr>
+          <w:ilvl w:val="1"/>
+          <w:numId w:val="1"/>
+        </w:numPr>
+      </w:pPr>
+      <w:r>
+        <w:t xml:space="preserve">Develop strategies for </w:t>
+      </w:r>
+      <w:r>
+        <w:t xml:space="preserve">starting new courses as some candidates are not converted </w:t>
+      </w:r>
+      <w:r>
+        <w:t>because they are interested in other courses.</w:t>
+      </w:r>
+    </w:p>
+    <w:p>
+      <w:pPr>
+        <w:ind w:left="1440"/>
+      </w:pPr>
     </w:p>
     <w:sectPr>
       <w:pgSz w:w="12240" w:h="15840"/>
@@ -104,7 +394,7 @@
 </file>
 
 <file path=word/numbering.xml><?xml version="1.0" encoding="utf-8"?>
-<w:numbering xmlns:wpc="http://schemas.microsoft.com/office/word/2010/wordprocessingCanvas" xmlns:cx="http://schemas.microsoft.com/office/drawing/2014/chartex" xmlns:cx1="http://schemas.microsoft.com/office/drawing/2015/9/8/chartex" xmlns:cx2="http://schemas.microsoft.com/office/drawing/2015/10/21/chartex" xmlns:cx3="http://schemas.microsoft.com/office/drawing/2016/5/9/chartex" xmlns:cx4="http://schemas.microsoft.com/office/drawing/2016/5/10/chartex" xmlns:cx5="http://schemas.microsoft.com/office/drawing/2016/5/11/chartex" xmlns:cx6="http://schemas.microsoft.com/office/drawing/2016/5/12/chartex" xmlns:cx7="http://schemas.microsoft.com/office/drawing/2016/5/13/chartex" xmlns:cx8="http://schemas.microsoft.com/office/drawing/2016/5/14/chartex" xmlns:mc="http://schemas.openxmlformats.org/markup-compatibility/2006" xmlns:aink="http://schemas.microsoft.com/office/drawing/2016/ink" xmlns:am3d="http://schemas.microsoft.com/office/drawing/2017/model3d" xmlns:o="urn:schemas-microsoft-com:office:office" xmlns:r="http://schemas.openxmlformats.org/officeDocument/2006/relationships" xmlns:m="http://schemas.openxmlformats.org/officeDocument/2006/math" xmlns:v="urn:schemas-microsoft-com:vml" xmlns:wp14="http://schemas.microsoft.com/office/word/2010/wordprocessingDrawing" xmlns:wp="http://schemas.openxmlformats.org/drawingml/2006/wordprocessingDrawing" xmlns:w10="urn:schemas-microsoft-com:office:word" xmlns:w="http://schemas.openxmlformats.org/wordprocessingml/2006/main" xmlns:w14="http://schemas.microsoft.com/office/word/2010/wordml" xmlns:w15="http://schemas.microsoft.com/office/word/2012/wordml" xmlns:w16cid="http://schemas.microsoft.com/office/word/2016/wordml/cid" xmlns:w16se="http://schemas.microsoft.com/office/word/2015/wordml/symex" xmlns:wpg="http://schemas.microsoft.com/office/word/2010/wordprocessingGroup" xmlns:wpi="http://schemas.microsoft.com/office/word/2010/wordprocessingInk" xmlns:wne="http://schemas.microsoft.com/office/word/2006/wordml" xmlns:wps="http://schemas.microsoft.com/office/word/2010/wordprocessingShape" mc:Ignorable="w14 w15 w16se w16cid wp14">
+<w:numbering xmlns:wpc="http://schemas.microsoft.com/office/word/2010/wordprocessingCanvas" xmlns:cx="http://schemas.microsoft.com/office/drawing/2014/chartex" xmlns:cx1="http://schemas.microsoft.com/office/drawing/2015/9/8/chartex" xmlns:cx2="http://schemas.microsoft.com/office/drawing/2015/10/21/chartex" xmlns:cx3="http://schemas.microsoft.com/office/drawing/2016/5/9/chartex" xmlns:cx4="http://schemas.microsoft.com/office/drawing/2016/5/10/chartex" xmlns:cx5="http://schemas.microsoft.com/office/drawing/2016/5/11/chartex" xmlns:cx6="http://schemas.microsoft.com/office/drawing/2016/5/12/chartex" xmlns:cx7="http://schemas.microsoft.com/office/drawing/2016/5/13/chartex" xmlns:cx8="http://schemas.microsoft.com/office/drawing/2016/5/14/chartex" xmlns:mc="http://schemas.openxmlformats.org/markup-compatibility/2006" xmlns:aink="http://schemas.microsoft.com/office/drawing/2016/ink" xmlns:am3d="http://schemas.microsoft.com/office/drawing/2017/model3d" xmlns:o="urn:schemas-microsoft-com:office:office" xmlns:r="http://schemas.openxmlformats.org/officeDocument/2006/relationships" xmlns:m="http://schemas.openxmlformats.org/officeDocument/2006/math" xmlns:v="urn:schemas-microsoft-com:vml" xmlns:wp14="http://schemas.microsoft.com/office/word/2010/wordprocessingDrawing" xmlns:wp="http://schemas.openxmlformats.org/drawingml/2006/wordprocessingDrawing" xmlns:w10="urn:schemas-microsoft-com:office:word" xmlns:w="http://schemas.openxmlformats.org/wordprocessingml/2006/main" xmlns:w14="http://schemas.microsoft.com/office/word/2010/wordml" xmlns:w15="http://schemas.microsoft.com/office/word/2012/wordml" xmlns:w16cex="http://schemas.microsoft.com/office/word/2018/wordml/cex" xmlns:w16cid="http://schemas.microsoft.com/office/word/2016/wordml/cid" xmlns:w16="http://schemas.microsoft.com/office/word/2018/wordml" xmlns:w16sdtdh="http://schemas.microsoft.com/office/word/2020/wordml/sdtdatahash" xmlns:w16se="http://schemas.microsoft.com/office/word/2015/wordml/symex" xmlns:wpg="http://schemas.microsoft.com/office/word/2010/wordprocessingGroup" xmlns:wpi="http://schemas.microsoft.com/office/word/2010/wordprocessingInk" xmlns:wne="http://schemas.microsoft.com/office/word/2006/wordml" xmlns:wps="http://schemas.microsoft.com/office/word/2010/wordprocessingShape" mc:Ignorable="w14 w15 w16se w16cid w16 w16cex w16sdtdh wp14">
   <w:abstractNum w:abstractNumId="0" w15:restartNumberingAfterBreak="0">
     <w:nsid w:val="7BF37681"/>
     <w:multiLevelType w:val="multilevel"/>
@@ -225,7 +515,7 @@
 </file>
 
 <file path=word/styles.xml><?xml version="1.0" encoding="utf-8"?>
-<w:styles xmlns:mc="http://schemas.openxmlformats.org/markup-compatibility/2006" xmlns:r="http://schemas.openxmlformats.org/officeDocument/2006/relationships" xmlns:w="http://schemas.openxmlformats.org/wordprocessingml/2006/main" xmlns:w14="http://schemas.microsoft.com/office/word/2010/wordml" xmlns:w15="http://schemas.microsoft.com/office/word/2012/wordml" xmlns:w16cid="http://schemas.microsoft.com/office/word/2016/wordml/cid" xmlns:w16se="http://schemas.microsoft.com/office/word/2015/wordml/symex" mc:Ignorable="w14 w15 w16se w16cid">
+<w:styles xmlns:mc="http://schemas.openxmlformats.org/markup-compatibility/2006" xmlns:r="http://schemas.openxmlformats.org/officeDocument/2006/relationships" xmlns:w="http://schemas.openxmlformats.org/wordprocessingml/2006/main" xmlns:w14="http://schemas.microsoft.com/office/word/2010/wordml" xmlns:w15="http://schemas.microsoft.com/office/word/2012/wordml" xmlns:w16cex="http://schemas.microsoft.com/office/word/2018/wordml/cex" xmlns:w16cid="http://schemas.microsoft.com/office/word/2016/wordml/cid" xmlns:w16="http://schemas.microsoft.com/office/word/2018/wordml" xmlns:w16sdtdh="http://schemas.microsoft.com/office/word/2020/wordml/sdtdatahash" xmlns:w16se="http://schemas.microsoft.com/office/word/2015/wordml/symex" mc:Ignorable="w14 w15 w16se w16cid w16 w16cex w16sdtdh">
   <w:docDefaults>
     <w:rPrDefault>
       <w:rPr>
@@ -241,7 +531,7 @@
       </w:pPr>
     </w:pPrDefault>
   </w:docDefaults>
-  <w:latentStyles w:defLockedState="0" w:defUIPriority="99" w:defSemiHidden="0" w:defUnhideWhenUsed="0" w:defQFormat="0" w:count="375">
+  <w:latentStyles w:defLockedState="0" w:defUIPriority="99" w:defSemiHidden="0" w:defUnhideWhenUsed="0" w:defQFormat="0" w:count="376">
     <w:lsdException w:name="Normal" w:uiPriority="0" w:qFormat="1"/>
     <w:lsdException w:name="heading 1" w:uiPriority="9" w:qFormat="1"/>
     <w:lsdException w:name="heading 2" w:semiHidden="1" w:uiPriority="9" w:unhideWhenUsed="1" w:qFormat="1"/>
@@ -617,6 +907,7 @@
     <w:lsdException w:name="Smart Hyperlink" w:semiHidden="1" w:unhideWhenUsed="1"/>
     <w:lsdException w:name="Hashtag" w:semiHidden="1" w:unhideWhenUsed="1"/>
     <w:lsdException w:name="Unresolved Mention" w:semiHidden="1" w:unhideWhenUsed="1"/>
+    <w:lsdException w:name="Smart Link" w:semiHidden="1" w:unhideWhenUsed="1"/>
   </w:latentStyles>
   <w:style w:type="paragraph" w:default="1" w:styleId="Normal">
     <w:name w:val="Normal"/>

</xml_diff>